<commit_message>
Modificación en el diseño de los titulos y enumeración de las tablas del diccionario de datos
</commit_message>
<xml_diff>
--- a/docs/Diccionario de Datos.docx
+++ b/docs/Diccionario de Datos.docx
@@ -7,8 +7,9 @@
         <w:pStyle w:val="Title"/>
         <w:jc w:val="center"/>
         <w:rPr>
-          <w:sz w:val="56"/>
-          <w:szCs w:val="56"/>
+          <w:b w:val="1"/>
+          <w:sz w:val="34"/>
+          <w:szCs w:val="34"/>
           <w:u w:val="single"/>
         </w:rPr>
       </w:pPr>
@@ -23,6 +24,44 @@
           <w:rtl w:val="0"/>
         </w:rPr>
         <w:t xml:space="preserve">Diccionario de Datos</w:t>
+      </w:r>
+    </w:p>
+    <w:p>
+      <w:pPr>
+        <w:ind w:left="720" w:firstLine="0"/>
+        <w:rPr>
+          <w:b w:val="1"/>
+          <w:sz w:val="28"/>
+          <w:szCs w:val="28"/>
+        </w:rPr>
+      </w:pPr>
+      <w:r>
+        <w:rPr>
+          <w:rtl w:val="0"/>
+        </w:rPr>
+      </w:r>
+    </w:p>
+    <w:p>
+      <w:pPr>
+        <w:numPr>
+          <w:ilvl w:val="0"/>
+          <w:numId w:val="1"/>
+        </w:numPr>
+        <w:ind w:left="720" w:hanging="360"/>
+        <w:rPr>
+          <w:b w:val="1"/>
+          <w:sz w:val="28"/>
+          <w:szCs w:val="28"/>
+        </w:rPr>
+      </w:pPr>
+      <w:r>
+        <w:rPr>
+          <w:b w:val="1"/>
+          <w:sz w:val="28"/>
+          <w:szCs w:val="28"/>
+          <w:rtl w:val="0"/>
+        </w:rPr>
+        <w:t xml:space="preserve">Tabla: Paciente</w:t>
       </w:r>
       <w:r>
         <w:rPr>
@@ -75,10 +114,11 @@
             <w:pPr>
               <w:pStyle w:val="Heading2"/>
               <w:spacing w:after="120" w:before="120" w:line="240" w:lineRule="auto"/>
+              <w:jc w:val="center"/>
               <w:rPr>
                 <w:b w:val="1"/>
-                <w:sz w:val="28"/>
-                <w:szCs w:val="28"/>
+                <w:sz w:val="26"/>
+                <w:szCs w:val="26"/>
               </w:rPr>
             </w:pPr>
             <w:bookmarkStart w:colFirst="0" w:colLast="0" w:name="_heading=h.numbvpgl78xa" w:id="1"/>
@@ -86,8 +126,8 @@
             <w:r>
               <w:rPr>
                 <w:b w:val="1"/>
-                <w:sz w:val="28"/>
-                <w:szCs w:val="28"/>
+                <w:sz w:val="26"/>
+                <w:szCs w:val="26"/>
                 <w:rtl w:val="0"/>
               </w:rPr>
               <w:t xml:space="preserve">Características de la Tabla</w:t>
@@ -225,10 +265,18 @@
           <w:p>
             <w:pPr>
               <w:spacing w:line="240" w:lineRule="auto"/>
-              <w:rPr/>
-            </w:pPr>
-            <w:r>
-              <w:rPr>
+              <w:jc w:val="center"/>
+              <w:rPr>
+                <w:b w:val="1"/>
+                <w:sz w:val="26"/>
+                <w:szCs w:val="26"/>
+              </w:rPr>
+            </w:pPr>
+            <w:r>
+              <w:rPr>
+                <w:b w:val="1"/>
+                <w:sz w:val="26"/>
+                <w:szCs w:val="26"/>
                 <w:rtl w:val="0"/>
               </w:rPr>
               <w:t xml:space="preserve">Características de los datos </w:t>
@@ -777,10 +825,18 @@
           <w:p>
             <w:pPr>
               <w:spacing w:line="240" w:lineRule="auto"/>
-              <w:rPr/>
-            </w:pPr>
-            <w:r>
-              <w:rPr>
+              <w:jc w:val="center"/>
+              <w:rPr>
+                <w:b w:val="1"/>
+                <w:sz w:val="26"/>
+                <w:szCs w:val="26"/>
+              </w:rPr>
+            </w:pPr>
+            <w:r>
+              <w:rPr>
+                <w:b w:val="1"/>
+                <w:sz w:val="26"/>
+                <w:szCs w:val="26"/>
                 <w:rtl w:val="0"/>
               </w:rPr>
               <w:t xml:space="preserve">Restricciones </w:t>
@@ -924,10 +980,18 @@
           <w:p>
             <w:pPr>
               <w:spacing w:line="240" w:lineRule="auto"/>
-              <w:rPr/>
-            </w:pPr>
-            <w:r>
-              <w:rPr>
+              <w:jc w:val="center"/>
+              <w:rPr>
+                <w:b w:val="1"/>
+                <w:sz w:val="26"/>
+                <w:szCs w:val="26"/>
+              </w:rPr>
+            </w:pPr>
+            <w:r>
+              <w:rPr>
+                <w:b w:val="1"/>
+                <w:sz w:val="26"/>
+                <w:szCs w:val="26"/>
                 <w:rtl w:val="0"/>
               </w:rPr>
               <w:t xml:space="preserve">Claves Foráneas</w:t>
@@ -1026,7 +1090,6 @@
         <w:rPr>
           <w:rtl w:val="0"/>
         </w:rPr>
-        <w:br w:type="textWrapping"/>
       </w:r>
     </w:p>
     <w:p>
@@ -1041,18 +1104,26 @@
     </w:p>
     <w:p>
       <w:pPr>
-        <w:rPr/>
+        <w:numPr>
+          <w:ilvl w:val="0"/>
+          <w:numId w:val="1"/>
+        </w:numPr>
+        <w:ind w:left="720" w:hanging="360"/>
+        <w:rPr>
+          <w:b w:val="1"/>
+          <w:sz w:val="26"/>
+          <w:szCs w:val="26"/>
+        </w:rPr>
       </w:pPr>
       <w:r>
         <w:rPr>
+          <w:b w:val="1"/>
+          <w:sz w:val="28"/>
+          <w:szCs w:val="28"/>
           <w:rtl w:val="0"/>
         </w:rPr>
+        <w:t xml:space="preserve">Tabla: Intervención</w:t>
       </w:r>
-    </w:p>
-    <w:p>
-      <w:pPr>
-        <w:rPr/>
-      </w:pPr>
       <w:r>
         <w:rPr>
           <w:rtl w:val="0"/>
@@ -1114,15 +1185,19 @@
             <w:pPr>
               <w:pStyle w:val="Heading2"/>
               <w:spacing w:before="120" w:line="240" w:lineRule="auto"/>
-              <w:rPr/>
+              <w:jc w:val="center"/>
+              <w:rPr>
+                <w:sz w:val="30"/>
+                <w:szCs w:val="30"/>
+              </w:rPr>
             </w:pPr>
             <w:bookmarkStart w:colFirst="0" w:colLast="0" w:name="_heading=h.pgujx5eunir9" w:id="2"/>
             <w:bookmarkEnd w:id="2"/>
             <w:r>
               <w:rPr>
                 <w:b w:val="1"/>
-                <w:sz w:val="28"/>
-                <w:szCs w:val="28"/>
+                <w:sz w:val="26"/>
+                <w:szCs w:val="26"/>
                 <w:rtl w:val="0"/>
               </w:rPr>
               <w:t xml:space="preserve">Características de la Tabla</w:t>
@@ -1265,10 +1340,18 @@
           <w:p>
             <w:pPr>
               <w:spacing w:line="240" w:lineRule="auto"/>
-              <w:rPr/>
-            </w:pPr>
-            <w:r>
-              <w:rPr>
+              <w:jc w:val="center"/>
+              <w:rPr>
+                <w:b w:val="1"/>
+                <w:sz w:val="26"/>
+                <w:szCs w:val="26"/>
+              </w:rPr>
+            </w:pPr>
+            <w:r>
+              <w:rPr>
+                <w:b w:val="1"/>
+                <w:sz w:val="26"/>
+                <w:szCs w:val="26"/>
                 <w:rtl w:val="0"/>
               </w:rPr>
               <w:t xml:space="preserve">Características de los datos </w:t>
@@ -1553,10 +1636,18 @@
           <w:p>
             <w:pPr>
               <w:spacing w:line="240" w:lineRule="auto"/>
-              <w:rPr/>
-            </w:pPr>
-            <w:r>
-              <w:rPr>
+              <w:jc w:val="center"/>
+              <w:rPr>
+                <w:b w:val="1"/>
+                <w:sz w:val="26"/>
+                <w:szCs w:val="26"/>
+              </w:rPr>
+            </w:pPr>
+            <w:r>
+              <w:rPr>
+                <w:b w:val="1"/>
+                <w:sz w:val="26"/>
+                <w:szCs w:val="26"/>
                 <w:rtl w:val="0"/>
               </w:rPr>
               <w:t xml:space="preserve">Restricciones </w:t>
@@ -1700,10 +1791,18 @@
           <w:p>
             <w:pPr>
               <w:spacing w:line="240" w:lineRule="auto"/>
-              <w:rPr/>
-            </w:pPr>
-            <w:r>
-              <w:rPr>
+              <w:jc w:val="center"/>
+              <w:rPr>
+                <w:b w:val="1"/>
+                <w:sz w:val="26"/>
+                <w:szCs w:val="26"/>
+              </w:rPr>
+            </w:pPr>
+            <w:r>
+              <w:rPr>
+                <w:b w:val="1"/>
+                <w:sz w:val="26"/>
+                <w:szCs w:val="26"/>
                 <w:rtl w:val="0"/>
               </w:rPr>
               <w:t xml:space="preserve">Claves Foráneas</w:t>
@@ -1836,52 +1935,25 @@
     </w:p>
     <w:p>
       <w:pPr>
-        <w:rPr/>
+        <w:numPr>
+          <w:ilvl w:val="0"/>
+          <w:numId w:val="1"/>
+        </w:numPr>
+        <w:ind w:left="720" w:hanging="360"/>
+        <w:rPr>
+          <w:b w:val="1"/>
+          <w:sz w:val="28"/>
+          <w:szCs w:val="28"/>
+        </w:rPr>
       </w:pPr>
       <w:r>
         <w:rPr>
+          <w:b w:val="1"/>
+          <w:sz w:val="28"/>
+          <w:szCs w:val="28"/>
           <w:rtl w:val="0"/>
         </w:rPr>
-      </w:r>
-    </w:p>
-    <w:p>
-      <w:pPr>
-        <w:rPr/>
-      </w:pPr>
-      <w:r>
-        <w:rPr>
-          <w:rtl w:val="0"/>
-        </w:rPr>
-      </w:r>
-    </w:p>
-    <w:p>
-      <w:pPr>
-        <w:rPr/>
-      </w:pPr>
-      <w:r>
-        <w:rPr>
-          <w:rtl w:val="0"/>
-        </w:rPr>
-      </w:r>
-    </w:p>
-    <w:p>
-      <w:pPr>
-        <w:rPr/>
-      </w:pPr>
-      <w:r>
-        <w:rPr>
-          <w:rtl w:val="0"/>
-        </w:rPr>
-      </w:r>
-    </w:p>
-    <w:p>
-      <w:pPr>
-        <w:rPr/>
-      </w:pPr>
-      <w:r>
-        <w:rPr>
-          <w:rtl w:val="0"/>
-        </w:rPr>
+        <w:t xml:space="preserve">Tabla: Internación</w:t>
       </w:r>
     </w:p>
     <w:p>
@@ -1939,15 +2011,19 @@
             <w:pPr>
               <w:pStyle w:val="Heading2"/>
               <w:spacing w:before="120" w:line="240" w:lineRule="auto"/>
-              <w:rPr/>
+              <w:jc w:val="center"/>
+              <w:rPr>
+                <w:sz w:val="30"/>
+                <w:szCs w:val="30"/>
+              </w:rPr>
             </w:pPr>
             <w:bookmarkStart w:colFirst="0" w:colLast="0" w:name="_heading=h.2uqahm641ows" w:id="3"/>
             <w:bookmarkEnd w:id="3"/>
             <w:r>
               <w:rPr>
                 <w:b w:val="1"/>
-                <w:sz w:val="28"/>
-                <w:szCs w:val="28"/>
+                <w:sz w:val="26"/>
+                <w:szCs w:val="26"/>
                 <w:rtl w:val="0"/>
               </w:rPr>
               <w:t xml:space="preserve">Características de la Tabla</w:t>
@@ -2090,10 +2166,18 @@
           <w:p>
             <w:pPr>
               <w:spacing w:line="240" w:lineRule="auto"/>
-              <w:rPr/>
-            </w:pPr>
-            <w:r>
-              <w:rPr>
+              <w:jc w:val="center"/>
+              <w:rPr>
+                <w:b w:val="1"/>
+                <w:sz w:val="26"/>
+                <w:szCs w:val="26"/>
+              </w:rPr>
+            </w:pPr>
+            <w:r>
+              <w:rPr>
+                <w:b w:val="1"/>
+                <w:sz w:val="26"/>
+                <w:szCs w:val="26"/>
                 <w:rtl w:val="0"/>
               </w:rPr>
               <w:t xml:space="preserve">Características de los datos </w:t>
@@ -2576,10 +2660,18 @@
           <w:p>
             <w:pPr>
               <w:spacing w:line="240" w:lineRule="auto"/>
-              <w:rPr/>
-            </w:pPr>
-            <w:r>
-              <w:rPr>
+              <w:jc w:val="center"/>
+              <w:rPr>
+                <w:b w:val="1"/>
+                <w:sz w:val="26"/>
+                <w:szCs w:val="26"/>
+              </w:rPr>
+            </w:pPr>
+            <w:r>
+              <w:rPr>
+                <w:b w:val="1"/>
+                <w:sz w:val="26"/>
+                <w:szCs w:val="26"/>
                 <w:rtl w:val="0"/>
               </w:rPr>
               <w:t xml:space="preserve">Restricciones </w:t>
@@ -2805,10 +2897,18 @@
           <w:p>
             <w:pPr>
               <w:spacing w:line="240" w:lineRule="auto"/>
-              <w:rPr/>
-            </w:pPr>
-            <w:r>
-              <w:rPr>
+              <w:jc w:val="center"/>
+              <w:rPr>
+                <w:b w:val="1"/>
+                <w:sz w:val="26"/>
+                <w:szCs w:val="26"/>
+              </w:rPr>
+            </w:pPr>
+            <w:r>
+              <w:rPr>
+                <w:b w:val="1"/>
+                <w:sz w:val="26"/>
+                <w:szCs w:val="26"/>
                 <w:rtl w:val="0"/>
               </w:rPr>
               <w:t xml:space="preserve">Claves Foráneas</w:t>
@@ -2989,6 +3089,49 @@
         <w:rPr>
           <w:rtl w:val="0"/>
         </w:rPr>
+      </w:r>
+    </w:p>
+    <w:p>
+      <w:pPr>
+        <w:rPr/>
+      </w:pPr>
+      <w:r>
+        <w:rPr>
+          <w:rtl w:val="0"/>
+        </w:rPr>
+      </w:r>
+    </w:p>
+    <w:p>
+      <w:pPr>
+        <w:rPr/>
+      </w:pPr>
+      <w:r>
+        <w:rPr>
+          <w:rtl w:val="0"/>
+        </w:rPr>
+      </w:r>
+    </w:p>
+    <w:p>
+      <w:pPr>
+        <w:numPr>
+          <w:ilvl w:val="0"/>
+          <w:numId w:val="1"/>
+        </w:numPr>
+        <w:ind w:left="720" w:hanging="360"/>
+        <w:rPr>
+          <w:b w:val="1"/>
+          <w:sz w:val="28"/>
+          <w:szCs w:val="28"/>
+        </w:rPr>
+      </w:pPr>
+      <w:r>
+        <w:rPr>
+          <w:b w:val="1"/>
+          <w:sz w:val="28"/>
+          <w:szCs w:val="28"/>
+          <w:rtl w:val="0"/>
+        </w:rPr>
+        <w:t xml:space="preserve">Tabla: Procedimiento</w:t>
       </w:r>
     </w:p>
     <w:tbl>
@@ -3036,15 +3179,19 @@
             <w:pPr>
               <w:pStyle w:val="Heading2"/>
               <w:spacing w:before="120" w:line="240" w:lineRule="auto"/>
-              <w:rPr/>
+              <w:jc w:val="center"/>
+              <w:rPr>
+                <w:sz w:val="30"/>
+                <w:szCs w:val="30"/>
+              </w:rPr>
             </w:pPr>
             <w:bookmarkStart w:colFirst="0" w:colLast="0" w:name="_heading=h.o1l7eh85u9m4" w:id="4"/>
             <w:bookmarkEnd w:id="4"/>
             <w:r>
               <w:rPr>
                 <w:b w:val="1"/>
-                <w:sz w:val="28"/>
-                <w:szCs w:val="28"/>
+                <w:sz w:val="26"/>
+                <w:szCs w:val="26"/>
                 <w:rtl w:val="0"/>
               </w:rPr>
               <w:t xml:space="preserve">Características de la Tabla</w:t>
@@ -3187,10 +3334,18 @@
           <w:p>
             <w:pPr>
               <w:spacing w:line="240" w:lineRule="auto"/>
-              <w:rPr/>
-            </w:pPr>
-            <w:r>
-              <w:rPr>
+              <w:jc w:val="center"/>
+              <w:rPr>
+                <w:b w:val="1"/>
+                <w:sz w:val="26"/>
+                <w:szCs w:val="26"/>
+              </w:rPr>
+            </w:pPr>
+            <w:r>
+              <w:rPr>
+                <w:b w:val="1"/>
+                <w:sz w:val="26"/>
+                <w:szCs w:val="26"/>
                 <w:rtl w:val="0"/>
               </w:rPr>
               <w:t xml:space="preserve">Características de los datos </w:t>
@@ -3607,10 +3762,18 @@
           <w:p>
             <w:pPr>
               <w:spacing w:line="240" w:lineRule="auto"/>
-              <w:rPr/>
-            </w:pPr>
-            <w:r>
-              <w:rPr>
+              <w:jc w:val="center"/>
+              <w:rPr>
+                <w:b w:val="1"/>
+                <w:sz w:val="26"/>
+                <w:szCs w:val="26"/>
+              </w:rPr>
+            </w:pPr>
+            <w:r>
+              <w:rPr>
+                <w:b w:val="1"/>
+                <w:sz w:val="26"/>
+                <w:szCs w:val="26"/>
                 <w:rtl w:val="0"/>
               </w:rPr>
               <w:t xml:space="preserve">Restricciones </w:t>
@@ -3877,10 +4040,18 @@
           <w:p>
             <w:pPr>
               <w:spacing w:line="240" w:lineRule="auto"/>
-              <w:rPr/>
-            </w:pPr>
-            <w:r>
-              <w:rPr>
+              <w:jc w:val="center"/>
+              <w:rPr>
+                <w:b w:val="1"/>
+                <w:sz w:val="26"/>
+                <w:szCs w:val="26"/>
+              </w:rPr>
+            </w:pPr>
+            <w:r>
+              <w:rPr>
+                <w:b w:val="1"/>
+                <w:sz w:val="26"/>
+                <w:szCs w:val="26"/>
                 <w:rtl w:val="0"/>
               </w:rPr>
               <w:t xml:space="preserve">Claves Foráneas</w:t>
@@ -4071,6 +4242,29 @@
         <w:rPr>
           <w:rtl w:val="0"/>
         </w:rPr>
+      </w:r>
+    </w:p>
+    <w:p>
+      <w:pPr>
+        <w:numPr>
+          <w:ilvl w:val="0"/>
+          <w:numId w:val="1"/>
+        </w:numPr>
+        <w:ind w:left="720" w:hanging="360"/>
+        <w:rPr>
+          <w:b w:val="1"/>
+          <w:sz w:val="28"/>
+          <w:szCs w:val="28"/>
+        </w:rPr>
+      </w:pPr>
+      <w:r>
+        <w:rPr>
+          <w:b w:val="1"/>
+          <w:sz w:val="28"/>
+          <w:szCs w:val="28"/>
+          <w:rtl w:val="0"/>
+        </w:rPr>
+        <w:t xml:space="preserve">Tabla: Cama</w:t>
       </w:r>
     </w:p>
     <w:tbl>
@@ -4118,6 +4312,7 @@
             <w:pPr>
               <w:pStyle w:val="Heading2"/>
               <w:spacing w:before="120" w:line="240" w:lineRule="auto"/>
+              <w:jc w:val="center"/>
               <w:rPr/>
             </w:pPr>
             <w:bookmarkStart w:colFirst="0" w:colLast="0" w:name="_heading=h.23x5uzq8kyqs" w:id="5"/>
@@ -4269,10 +4464,18 @@
           <w:p>
             <w:pPr>
               <w:spacing w:line="240" w:lineRule="auto"/>
-              <w:rPr/>
-            </w:pPr>
-            <w:r>
-              <w:rPr>
+              <w:jc w:val="center"/>
+              <w:rPr>
+                <w:b w:val="1"/>
+                <w:sz w:val="26"/>
+                <w:szCs w:val="26"/>
+              </w:rPr>
+            </w:pPr>
+            <w:r>
+              <w:rPr>
+                <w:b w:val="1"/>
+                <w:sz w:val="26"/>
+                <w:szCs w:val="26"/>
                 <w:rtl w:val="0"/>
               </w:rPr>
               <w:t xml:space="preserve">Características de los datos </w:t>
@@ -4557,10 +4760,18 @@
           <w:p>
             <w:pPr>
               <w:spacing w:line="240" w:lineRule="auto"/>
-              <w:rPr/>
-            </w:pPr>
-            <w:r>
-              <w:rPr>
+              <w:jc w:val="center"/>
+              <w:rPr>
+                <w:b w:val="1"/>
+                <w:sz w:val="26"/>
+                <w:szCs w:val="26"/>
+              </w:rPr>
+            </w:pPr>
+            <w:r>
+              <w:rPr>
+                <w:b w:val="1"/>
+                <w:sz w:val="26"/>
+                <w:szCs w:val="26"/>
                 <w:rtl w:val="0"/>
               </w:rPr>
               <w:t xml:space="preserve">Restricciones </w:t>
@@ -4745,10 +4956,18 @@
           <w:p>
             <w:pPr>
               <w:spacing w:line="240" w:lineRule="auto"/>
-              <w:rPr/>
-            </w:pPr>
-            <w:r>
-              <w:rPr>
+              <w:jc w:val="center"/>
+              <w:rPr>
+                <w:b w:val="1"/>
+                <w:sz w:val="26"/>
+                <w:szCs w:val="26"/>
+              </w:rPr>
+            </w:pPr>
+            <w:r>
+              <w:rPr>
+                <w:b w:val="1"/>
+                <w:sz w:val="26"/>
+                <w:szCs w:val="26"/>
                 <w:rtl w:val="0"/>
               </w:rPr>
               <w:t xml:space="preserve">Claves Foráneas</w:t>
@@ -4930,14 +5149,25 @@
     </w:p>
     <w:p>
       <w:pPr>
+        <w:numPr>
+          <w:ilvl w:val="0"/>
+          <w:numId w:val="1"/>
+        </w:numPr>
+        <w:ind w:left="720" w:hanging="360"/>
         <w:rPr>
           <w:b w:val="1"/>
+          <w:sz w:val="28"/>
+          <w:szCs w:val="28"/>
         </w:rPr>
       </w:pPr>
       <w:r>
         <w:rPr>
+          <w:b w:val="1"/>
+          <w:sz w:val="28"/>
+          <w:szCs w:val="28"/>
           <w:rtl w:val="0"/>
         </w:rPr>
+        <w:t xml:space="preserve">Tabla: Estado_cama</w:t>
       </w:r>
     </w:p>
     <w:p>
@@ -4995,15 +5225,19 @@
             <w:pPr>
               <w:pStyle w:val="Heading2"/>
               <w:spacing w:before="120" w:line="240" w:lineRule="auto"/>
-              <w:rPr/>
+              <w:jc w:val="center"/>
+              <w:rPr>
+                <w:sz w:val="30"/>
+                <w:szCs w:val="30"/>
+              </w:rPr>
             </w:pPr>
             <w:bookmarkStart w:colFirst="0" w:colLast="0" w:name="_heading=h.eun27npoqebe" w:id="6"/>
             <w:bookmarkEnd w:id="6"/>
             <w:r>
               <w:rPr>
                 <w:b w:val="1"/>
-                <w:sz w:val="28"/>
-                <w:szCs w:val="28"/>
+                <w:sz w:val="26"/>
+                <w:szCs w:val="26"/>
                 <w:rtl w:val="0"/>
               </w:rPr>
               <w:t xml:space="preserve">Características de la Tabla</w:t>
@@ -5146,10 +5380,18 @@
           <w:p>
             <w:pPr>
               <w:spacing w:line="240" w:lineRule="auto"/>
-              <w:rPr/>
-            </w:pPr>
-            <w:r>
-              <w:rPr>
+              <w:jc w:val="center"/>
+              <w:rPr>
+                <w:b w:val="1"/>
+                <w:sz w:val="26"/>
+                <w:szCs w:val="26"/>
+              </w:rPr>
+            </w:pPr>
+            <w:r>
+              <w:rPr>
+                <w:b w:val="1"/>
+                <w:sz w:val="26"/>
+                <w:szCs w:val="26"/>
                 <w:rtl w:val="0"/>
               </w:rPr>
               <w:t xml:space="preserve">Características de los datos </w:t>
@@ -5368,10 +5610,18 @@
           <w:p>
             <w:pPr>
               <w:spacing w:line="240" w:lineRule="auto"/>
-              <w:rPr/>
-            </w:pPr>
-            <w:r>
-              <w:rPr>
+              <w:jc w:val="center"/>
+              <w:rPr>
+                <w:b w:val="1"/>
+                <w:sz w:val="26"/>
+                <w:szCs w:val="26"/>
+              </w:rPr>
+            </w:pPr>
+            <w:r>
+              <w:rPr>
+                <w:b w:val="1"/>
+                <w:sz w:val="26"/>
+                <w:szCs w:val="26"/>
                 <w:rtl w:val="0"/>
               </w:rPr>
               <w:t xml:space="preserve">Restricciones </w:t>
@@ -5474,13 +5724,22 @@
           <w:p>
             <w:pPr>
               <w:spacing w:line="240" w:lineRule="auto"/>
-              <w:rPr/>
-            </w:pPr>
-            <w:r>
-              <w:rPr>
+              <w:jc w:val="center"/>
+              <w:rPr/>
+            </w:pPr>
+            <w:r>
+              <w:rPr>
+                <w:b w:val="1"/>
+                <w:sz w:val="26"/>
+                <w:szCs w:val="26"/>
                 <w:rtl w:val="0"/>
               </w:rPr>
               <w:t xml:space="preserve">Claves Foráneas</w:t>
+            </w:r>
+            <w:r>
+              <w:rPr>
+                <w:rtl w:val="0"/>
+              </w:rPr>
             </w:r>
           </w:p>
         </w:tc>
@@ -5708,6 +5967,49 @@
         <w:rPr>
           <w:rtl w:val="0"/>
         </w:rPr>
+      </w:r>
+    </w:p>
+    <w:p>
+      <w:pPr>
+        <w:rPr/>
+      </w:pPr>
+      <w:r>
+        <w:rPr>
+          <w:rtl w:val="0"/>
+        </w:rPr>
+      </w:r>
+    </w:p>
+    <w:p>
+      <w:pPr>
+        <w:rPr/>
+      </w:pPr>
+      <w:r>
+        <w:rPr>
+          <w:rtl w:val="0"/>
+        </w:rPr>
+      </w:r>
+    </w:p>
+    <w:p>
+      <w:pPr>
+        <w:numPr>
+          <w:ilvl w:val="0"/>
+          <w:numId w:val="1"/>
+        </w:numPr>
+        <w:ind w:left="720" w:hanging="360"/>
+        <w:rPr>
+          <w:b w:val="1"/>
+          <w:sz w:val="28"/>
+          <w:szCs w:val="28"/>
+        </w:rPr>
+      </w:pPr>
+      <w:r>
+        <w:rPr>
+          <w:b w:val="1"/>
+          <w:sz w:val="28"/>
+          <w:szCs w:val="28"/>
+          <w:rtl w:val="0"/>
+        </w:rPr>
+        <w:t xml:space="preserve">Tabla: Profesión</w:t>
       </w:r>
     </w:p>
     <w:tbl>
@@ -5755,15 +6057,19 @@
             <w:pPr>
               <w:pStyle w:val="Heading2"/>
               <w:spacing w:before="120" w:line="240" w:lineRule="auto"/>
-              <w:rPr/>
+              <w:jc w:val="center"/>
+              <w:rPr>
+                <w:sz w:val="30"/>
+                <w:szCs w:val="30"/>
+              </w:rPr>
             </w:pPr>
             <w:bookmarkStart w:colFirst="0" w:colLast="0" w:name="_heading=h.wio5nmw5qfs1" w:id="7"/>
             <w:bookmarkEnd w:id="7"/>
             <w:r>
               <w:rPr>
                 <w:b w:val="1"/>
-                <w:sz w:val="28"/>
-                <w:szCs w:val="28"/>
+                <w:sz w:val="26"/>
+                <w:szCs w:val="26"/>
                 <w:rtl w:val="0"/>
               </w:rPr>
               <w:t xml:space="preserve">Características de la Tabla</w:t>
@@ -5906,10 +6212,18 @@
           <w:p>
             <w:pPr>
               <w:spacing w:line="240" w:lineRule="auto"/>
-              <w:rPr/>
-            </w:pPr>
-            <w:r>
-              <w:rPr>
+              <w:jc w:val="center"/>
+              <w:rPr>
+                <w:b w:val="1"/>
+                <w:sz w:val="26"/>
+                <w:szCs w:val="26"/>
+              </w:rPr>
+            </w:pPr>
+            <w:r>
+              <w:rPr>
+                <w:b w:val="1"/>
+                <w:sz w:val="26"/>
+                <w:szCs w:val="26"/>
                 <w:rtl w:val="0"/>
               </w:rPr>
               <w:t xml:space="preserve">Características de los datos </w:t>
@@ -6128,14 +6442,23 @@
           <w:p>
             <w:pPr>
               <w:spacing w:line="240" w:lineRule="auto"/>
-              <w:rPr/>
-            </w:pPr>
-            <w:r>
-              <w:rPr>
+              <w:jc w:val="center"/>
+              <w:rPr/>
+            </w:pPr>
+            <w:r>
+              <w:rPr>
+                <w:b w:val="1"/>
+                <w:sz w:val="26"/>
+                <w:szCs w:val="26"/>
                 <w:rtl w:val="0"/>
               </w:rPr>
               <w:t xml:space="preserve">Restricciones </w:t>
             </w:r>
+            <w:r>
+              <w:rPr>
+                <w:rtl w:val="0"/>
+              </w:rPr>
+            </w:r>
           </w:p>
         </w:tc>
       </w:tr>
@@ -6275,13 +6598,22 @@
           <w:p>
             <w:pPr>
               <w:spacing w:line="240" w:lineRule="auto"/>
-              <w:rPr/>
-            </w:pPr>
-            <w:r>
-              <w:rPr>
+              <w:jc w:val="center"/>
+              <w:rPr/>
+            </w:pPr>
+            <w:r>
+              <w:rPr>
+                <w:b w:val="1"/>
+                <w:sz w:val="26"/>
+                <w:szCs w:val="26"/>
                 <w:rtl w:val="0"/>
               </w:rPr>
               <w:t xml:space="preserve">Claves Foráneas</w:t>
+            </w:r>
+            <w:r>
+              <w:rPr>
+                <w:rtl w:val="0"/>
+              </w:rPr>
             </w:r>
           </w:p>
         </w:tc>
@@ -6515,6 +6847,59 @@
         <w:rPr>
           <w:rtl w:val="0"/>
         </w:rPr>
+      </w:r>
+    </w:p>
+    <w:p>
+      <w:pPr>
+        <w:rPr/>
+      </w:pPr>
+      <w:r>
+        <w:rPr>
+          <w:rtl w:val="0"/>
+        </w:rPr>
+      </w:r>
+    </w:p>
+    <w:p>
+      <w:pPr>
+        <w:rPr/>
+      </w:pPr>
+      <w:r>
+        <w:rPr>
+          <w:rtl w:val="0"/>
+        </w:rPr>
+      </w:r>
+    </w:p>
+    <w:p>
+      <w:pPr>
+        <w:rPr/>
+      </w:pPr>
+      <w:r>
+        <w:rPr>
+          <w:rtl w:val="0"/>
+        </w:rPr>
+      </w:r>
+    </w:p>
+    <w:p>
+      <w:pPr>
+        <w:numPr>
+          <w:ilvl w:val="0"/>
+          <w:numId w:val="1"/>
+        </w:numPr>
+        <w:ind w:left="720" w:hanging="360"/>
+        <w:rPr>
+          <w:b w:val="1"/>
+          <w:sz w:val="28"/>
+          <w:szCs w:val="28"/>
+        </w:rPr>
+      </w:pPr>
+      <w:r>
+        <w:rPr>
+          <w:b w:val="1"/>
+          <w:sz w:val="28"/>
+          <w:szCs w:val="28"/>
+          <w:rtl w:val="0"/>
+        </w:rPr>
+        <w:t xml:space="preserve">Tabla: Profesional</w:t>
       </w:r>
     </w:p>
     <w:tbl>
@@ -6562,15 +6947,19 @@
             <w:pPr>
               <w:pStyle w:val="Heading2"/>
               <w:spacing w:before="120" w:line="240" w:lineRule="auto"/>
-              <w:rPr/>
+              <w:jc w:val="center"/>
+              <w:rPr>
+                <w:sz w:val="30"/>
+                <w:szCs w:val="30"/>
+              </w:rPr>
             </w:pPr>
             <w:bookmarkStart w:colFirst="0" w:colLast="0" w:name="_heading=h.pfj55s1om5cd" w:id="8"/>
             <w:bookmarkEnd w:id="8"/>
             <w:r>
               <w:rPr>
                 <w:b w:val="1"/>
-                <w:sz w:val="28"/>
-                <w:szCs w:val="28"/>
+                <w:sz w:val="26"/>
+                <w:szCs w:val="26"/>
                 <w:rtl w:val="0"/>
               </w:rPr>
               <w:t xml:space="preserve">Características de la Tabla</w:t>
@@ -6713,10 +7102,18 @@
           <w:p>
             <w:pPr>
               <w:spacing w:line="240" w:lineRule="auto"/>
-              <w:rPr/>
-            </w:pPr>
-            <w:r>
-              <w:rPr>
+              <w:jc w:val="center"/>
+              <w:rPr>
+                <w:b w:val="1"/>
+                <w:sz w:val="26"/>
+                <w:szCs w:val="26"/>
+              </w:rPr>
+            </w:pPr>
+            <w:r>
+              <w:rPr>
+                <w:b w:val="1"/>
+                <w:sz w:val="26"/>
+                <w:szCs w:val="26"/>
                 <w:rtl w:val="0"/>
               </w:rPr>
               <w:t xml:space="preserve">Características de los datos </w:t>
@@ -7199,10 +7596,18 @@
           <w:p>
             <w:pPr>
               <w:spacing w:line="240" w:lineRule="auto"/>
-              <w:rPr/>
-            </w:pPr>
-            <w:r>
-              <w:rPr>
+              <w:jc w:val="center"/>
+              <w:rPr>
+                <w:b w:val="1"/>
+                <w:sz w:val="26"/>
+                <w:szCs w:val="26"/>
+              </w:rPr>
+            </w:pPr>
+            <w:r>
+              <w:rPr>
+                <w:b w:val="1"/>
+                <w:sz w:val="26"/>
+                <w:szCs w:val="26"/>
                 <w:rtl w:val="0"/>
               </w:rPr>
               <w:t xml:space="preserve">Restricciones </w:t>
@@ -7387,10 +7792,18 @@
           <w:p>
             <w:pPr>
               <w:spacing w:line="240" w:lineRule="auto"/>
-              <w:rPr/>
-            </w:pPr>
-            <w:r>
-              <w:rPr>
+              <w:jc w:val="center"/>
+              <w:rPr>
+                <w:b w:val="1"/>
+                <w:sz w:val="26"/>
+                <w:szCs w:val="26"/>
+              </w:rPr>
+            </w:pPr>
+            <w:r>
+              <w:rPr>
+                <w:b w:val="1"/>
+                <w:sz w:val="26"/>
+                <w:szCs w:val="26"/>
                 <w:rtl w:val="0"/>
               </w:rPr>
               <w:t xml:space="preserve">Claves Foráneas</w:t>
@@ -7541,12 +7954,25 @@
     </w:p>
     <w:p>
       <w:pPr>
-        <w:rPr/>
+        <w:numPr>
+          <w:ilvl w:val="0"/>
+          <w:numId w:val="1"/>
+        </w:numPr>
+        <w:ind w:left="720" w:hanging="360"/>
+        <w:rPr>
+          <w:b w:val="1"/>
+          <w:sz w:val="28"/>
+          <w:szCs w:val="28"/>
+        </w:rPr>
       </w:pPr>
       <w:r>
         <w:rPr>
+          <w:b w:val="1"/>
+          <w:sz w:val="28"/>
+          <w:szCs w:val="28"/>
           <w:rtl w:val="0"/>
         </w:rPr>
+        <w:t xml:space="preserve">Tabla: Tipo_procedimiento</w:t>
       </w:r>
     </w:p>
     <w:tbl>
@@ -7594,15 +8020,19 @@
             <w:pPr>
               <w:pStyle w:val="Heading2"/>
               <w:spacing w:before="120" w:line="240" w:lineRule="auto"/>
-              <w:rPr/>
+              <w:jc w:val="center"/>
+              <w:rPr>
+                <w:sz w:val="30"/>
+                <w:szCs w:val="30"/>
+              </w:rPr>
             </w:pPr>
             <w:bookmarkStart w:colFirst="0" w:colLast="0" w:name="_heading=h.rszcdjxdp77j" w:id="9"/>
             <w:bookmarkEnd w:id="9"/>
             <w:r>
               <w:rPr>
                 <w:b w:val="1"/>
-                <w:sz w:val="28"/>
-                <w:szCs w:val="28"/>
+                <w:sz w:val="26"/>
+                <w:szCs w:val="26"/>
                 <w:rtl w:val="0"/>
               </w:rPr>
               <w:t xml:space="preserve">Características de la Tabla</w:t>
@@ -7745,10 +8175,18 @@
           <w:p>
             <w:pPr>
               <w:spacing w:line="240" w:lineRule="auto"/>
-              <w:rPr/>
-            </w:pPr>
-            <w:r>
-              <w:rPr>
+              <w:jc w:val="center"/>
+              <w:rPr>
+                <w:b w:val="1"/>
+                <w:sz w:val="26"/>
+                <w:szCs w:val="26"/>
+              </w:rPr>
+            </w:pPr>
+            <w:r>
+              <w:rPr>
+                <w:b w:val="1"/>
+                <w:sz w:val="26"/>
+                <w:szCs w:val="26"/>
                 <w:rtl w:val="0"/>
               </w:rPr>
               <w:t xml:space="preserve">Características de los datos </w:t>
@@ -7967,10 +8405,18 @@
           <w:p>
             <w:pPr>
               <w:spacing w:line="240" w:lineRule="auto"/>
-              <w:rPr/>
-            </w:pPr>
-            <w:r>
-              <w:rPr>
+              <w:jc w:val="center"/>
+              <w:rPr>
+                <w:b w:val="1"/>
+                <w:sz w:val="26"/>
+                <w:szCs w:val="26"/>
+              </w:rPr>
+            </w:pPr>
+            <w:r>
+              <w:rPr>
+                <w:b w:val="1"/>
+                <w:sz w:val="26"/>
+                <w:szCs w:val="26"/>
                 <w:rtl w:val="0"/>
               </w:rPr>
               <w:t xml:space="preserve">Restricciones </w:t>
@@ -8114,10 +8560,18 @@
           <w:p>
             <w:pPr>
               <w:spacing w:line="240" w:lineRule="auto"/>
-              <w:rPr/>
-            </w:pPr>
-            <w:r>
-              <w:rPr>
+              <w:jc w:val="center"/>
+              <w:rPr>
+                <w:b w:val="1"/>
+                <w:sz w:val="26"/>
+                <w:szCs w:val="26"/>
+              </w:rPr>
+            </w:pPr>
+            <w:r>
+              <w:rPr>
+                <w:b w:val="1"/>
+                <w:sz w:val="26"/>
+                <w:szCs w:val="26"/>
                 <w:rtl w:val="0"/>
               </w:rPr>
               <w:t xml:space="preserve">Claves Foráneas</w:t>
@@ -8396,6 +8850,39 @@
         <w:rPr>
           <w:rtl w:val="0"/>
         </w:rPr>
+      </w:r>
+    </w:p>
+    <w:p>
+      <w:pPr>
+        <w:rPr/>
+      </w:pPr>
+      <w:r>
+        <w:rPr>
+          <w:rtl w:val="0"/>
+        </w:rPr>
+      </w:r>
+    </w:p>
+    <w:p>
+      <w:pPr>
+        <w:numPr>
+          <w:ilvl w:val="0"/>
+          <w:numId w:val="1"/>
+        </w:numPr>
+        <w:ind w:left="720" w:hanging="360"/>
+        <w:rPr>
+          <w:b w:val="1"/>
+          <w:sz w:val="28"/>
+          <w:szCs w:val="28"/>
+        </w:rPr>
+      </w:pPr>
+      <w:r>
+        <w:rPr>
+          <w:b w:val="1"/>
+          <w:sz w:val="28"/>
+          <w:szCs w:val="28"/>
+          <w:rtl w:val="0"/>
+        </w:rPr>
+        <w:t xml:space="preserve">Tabla: Profesion_procedimiento</w:t>
       </w:r>
     </w:p>
     <w:tbl>
@@ -8443,15 +8930,19 @@
             <w:pPr>
               <w:pStyle w:val="Heading2"/>
               <w:spacing w:before="120" w:line="240" w:lineRule="auto"/>
-              <w:rPr/>
+              <w:jc w:val="center"/>
+              <w:rPr>
+                <w:sz w:val="30"/>
+                <w:szCs w:val="30"/>
+              </w:rPr>
             </w:pPr>
             <w:bookmarkStart w:colFirst="0" w:colLast="0" w:name="_heading=h.jpmpzjddn6o5" w:id="10"/>
             <w:bookmarkEnd w:id="10"/>
             <w:r>
               <w:rPr>
                 <w:b w:val="1"/>
-                <w:sz w:val="28"/>
-                <w:szCs w:val="28"/>
+                <w:sz w:val="26"/>
+                <w:szCs w:val="26"/>
                 <w:rtl w:val="0"/>
               </w:rPr>
               <w:t xml:space="preserve">Características de la Tabla</w:t>
@@ -8594,10 +9085,18 @@
           <w:p>
             <w:pPr>
               <w:spacing w:line="240" w:lineRule="auto"/>
-              <w:rPr/>
-            </w:pPr>
-            <w:r>
-              <w:rPr>
+              <w:jc w:val="center"/>
+              <w:rPr>
+                <w:b w:val="1"/>
+                <w:sz w:val="26"/>
+                <w:szCs w:val="26"/>
+              </w:rPr>
+            </w:pPr>
+            <w:r>
+              <w:rPr>
+                <w:b w:val="1"/>
+                <w:sz w:val="26"/>
+                <w:szCs w:val="26"/>
                 <w:rtl w:val="0"/>
               </w:rPr>
               <w:t xml:space="preserve">Características de los datos </w:t>
@@ -8816,10 +9315,18 @@
           <w:p>
             <w:pPr>
               <w:spacing w:line="240" w:lineRule="auto"/>
-              <w:rPr/>
-            </w:pPr>
-            <w:r>
-              <w:rPr>
+              <w:jc w:val="center"/>
+              <w:rPr>
+                <w:b w:val="1"/>
+                <w:sz w:val="26"/>
+                <w:szCs w:val="26"/>
+              </w:rPr>
+            </w:pPr>
+            <w:r>
+              <w:rPr>
+                <w:b w:val="1"/>
+                <w:sz w:val="26"/>
+                <w:szCs w:val="26"/>
                 <w:rtl w:val="0"/>
               </w:rPr>
               <w:t xml:space="preserve">Restricciones </w:t>
@@ -9045,10 +9552,18 @@
           <w:p>
             <w:pPr>
               <w:spacing w:line="240" w:lineRule="auto"/>
-              <w:rPr/>
-            </w:pPr>
-            <w:r>
-              <w:rPr>
+              <w:jc w:val="center"/>
+              <w:rPr>
+                <w:b w:val="1"/>
+                <w:sz w:val="26"/>
+                <w:szCs w:val="26"/>
+              </w:rPr>
+            </w:pPr>
+            <w:r>
+              <w:rPr>
+                <w:b w:val="1"/>
+                <w:sz w:val="26"/>
+                <w:szCs w:val="26"/>
                 <w:rtl w:val="0"/>
               </w:rPr>
               <w:t xml:space="preserve">Claves Foráneas</w:t>
@@ -9296,6 +9811,39 @@
         <w:rPr>
           <w:rtl w:val="0"/>
         </w:rPr>
+      </w:r>
+    </w:p>
+    <w:p>
+      <w:pPr>
+        <w:rPr/>
+      </w:pPr>
+      <w:r>
+        <w:rPr>
+          <w:rtl w:val="0"/>
+        </w:rPr>
+      </w:r>
+    </w:p>
+    <w:p>
+      <w:pPr>
+        <w:numPr>
+          <w:ilvl w:val="0"/>
+          <w:numId w:val="1"/>
+        </w:numPr>
+        <w:ind w:left="720" w:hanging="360"/>
+        <w:rPr>
+          <w:b w:val="1"/>
+          <w:sz w:val="28"/>
+          <w:szCs w:val="28"/>
+        </w:rPr>
+      </w:pPr>
+      <w:r>
+        <w:rPr>
+          <w:b w:val="1"/>
+          <w:sz w:val="28"/>
+          <w:szCs w:val="28"/>
+          <w:rtl w:val="0"/>
+        </w:rPr>
+        <w:t xml:space="preserve">Tabla: Habitación</w:t>
       </w:r>
     </w:p>
     <w:tbl>
@@ -9343,15 +9891,19 @@
             <w:pPr>
               <w:pStyle w:val="Heading2"/>
               <w:spacing w:before="120" w:line="240" w:lineRule="auto"/>
-              <w:rPr/>
+              <w:jc w:val="center"/>
+              <w:rPr>
+                <w:sz w:val="30"/>
+                <w:szCs w:val="30"/>
+              </w:rPr>
             </w:pPr>
             <w:bookmarkStart w:colFirst="0" w:colLast="0" w:name="_heading=h.ysprddggr7vz" w:id="11"/>
             <w:bookmarkEnd w:id="11"/>
             <w:r>
               <w:rPr>
                 <w:b w:val="1"/>
-                <w:sz w:val="28"/>
-                <w:szCs w:val="28"/>
+                <w:sz w:val="26"/>
+                <w:szCs w:val="26"/>
                 <w:rtl w:val="0"/>
               </w:rPr>
               <w:t xml:space="preserve">Características de la Tabla</w:t>
@@ -9494,10 +10046,18 @@
           <w:p>
             <w:pPr>
               <w:spacing w:line="240" w:lineRule="auto"/>
-              <w:rPr/>
-            </w:pPr>
-            <w:r>
-              <w:rPr>
+              <w:jc w:val="center"/>
+              <w:rPr>
+                <w:b w:val="1"/>
+                <w:sz w:val="26"/>
+                <w:szCs w:val="26"/>
+              </w:rPr>
+            </w:pPr>
+            <w:r>
+              <w:rPr>
+                <w:b w:val="1"/>
+                <w:sz w:val="26"/>
+                <w:szCs w:val="26"/>
                 <w:rtl w:val="0"/>
               </w:rPr>
               <w:t xml:space="preserve">Características de los datos </w:t>
@@ -9848,10 +10408,18 @@
           <w:p>
             <w:pPr>
               <w:spacing w:line="240" w:lineRule="auto"/>
-              <w:rPr/>
-            </w:pPr>
-            <w:r>
-              <w:rPr>
+              <w:jc w:val="center"/>
+              <w:rPr>
+                <w:b w:val="1"/>
+                <w:sz w:val="26"/>
+                <w:szCs w:val="26"/>
+              </w:rPr>
+            </w:pPr>
+            <w:r>
+              <w:rPr>
+                <w:b w:val="1"/>
+                <w:sz w:val="26"/>
+                <w:szCs w:val="26"/>
                 <w:rtl w:val="0"/>
               </w:rPr>
               <w:t xml:space="preserve">Restricciones </w:t>
@@ -9995,10 +10563,18 @@
           <w:p>
             <w:pPr>
               <w:spacing w:line="240" w:lineRule="auto"/>
-              <w:rPr/>
-            </w:pPr>
-            <w:r>
-              <w:rPr>
+              <w:jc w:val="center"/>
+              <w:rPr>
+                <w:b w:val="1"/>
+                <w:sz w:val="26"/>
+                <w:szCs w:val="26"/>
+              </w:rPr>
+            </w:pPr>
+            <w:r>
+              <w:rPr>
+                <w:b w:val="1"/>
+                <w:sz w:val="26"/>
+                <w:szCs w:val="26"/>
                 <w:rtl w:val="0"/>
               </w:rPr>
               <w:t xml:space="preserve">Claves Foráneas</w:t>
@@ -10121,6 +10697,129 @@
         <w:rPr>
           <w:rtl w:val="0"/>
         </w:rPr>
+      </w:r>
+    </w:p>
+    <w:p>
+      <w:pPr>
+        <w:rPr/>
+      </w:pPr>
+      <w:r>
+        <w:rPr>
+          <w:rtl w:val="0"/>
+        </w:rPr>
+      </w:r>
+    </w:p>
+    <w:p>
+      <w:pPr>
+        <w:rPr/>
+      </w:pPr>
+      <w:r>
+        <w:rPr>
+          <w:rtl w:val="0"/>
+        </w:rPr>
+      </w:r>
+    </w:p>
+    <w:p>
+      <w:pPr>
+        <w:rPr/>
+      </w:pPr>
+      <w:r>
+        <w:rPr>
+          <w:rtl w:val="0"/>
+        </w:rPr>
+      </w:r>
+    </w:p>
+    <w:p>
+      <w:pPr>
+        <w:rPr/>
+      </w:pPr>
+      <w:r>
+        <w:rPr>
+          <w:rtl w:val="0"/>
+        </w:rPr>
+      </w:r>
+    </w:p>
+    <w:p>
+      <w:pPr>
+        <w:rPr/>
+      </w:pPr>
+      <w:r>
+        <w:rPr>
+          <w:rtl w:val="0"/>
+        </w:rPr>
+      </w:r>
+    </w:p>
+    <w:p>
+      <w:pPr>
+        <w:rPr/>
+      </w:pPr>
+      <w:r>
+        <w:rPr>
+          <w:rtl w:val="0"/>
+        </w:rPr>
+      </w:r>
+    </w:p>
+    <w:p>
+      <w:pPr>
+        <w:rPr/>
+      </w:pPr>
+      <w:r>
+        <w:rPr>
+          <w:rtl w:val="0"/>
+        </w:rPr>
+      </w:r>
+    </w:p>
+    <w:p>
+      <w:pPr>
+        <w:rPr/>
+      </w:pPr>
+      <w:r>
+        <w:rPr>
+          <w:rtl w:val="0"/>
+        </w:rPr>
+      </w:r>
+    </w:p>
+    <w:p>
+      <w:pPr>
+        <w:rPr/>
+      </w:pPr>
+      <w:r>
+        <w:rPr>
+          <w:rtl w:val="0"/>
+        </w:rPr>
+      </w:r>
+    </w:p>
+    <w:p>
+      <w:pPr>
+        <w:rPr/>
+      </w:pPr>
+      <w:r>
+        <w:rPr>
+          <w:rtl w:val="0"/>
+        </w:rPr>
+      </w:r>
+    </w:p>
+    <w:p>
+      <w:pPr>
+        <w:numPr>
+          <w:ilvl w:val="0"/>
+          <w:numId w:val="1"/>
+        </w:numPr>
+        <w:ind w:left="720" w:hanging="360"/>
+        <w:rPr>
+          <w:b w:val="1"/>
+          <w:sz w:val="28"/>
+          <w:szCs w:val="28"/>
+        </w:rPr>
+      </w:pPr>
+      <w:r>
+        <w:rPr>
+          <w:b w:val="1"/>
+          <w:sz w:val="28"/>
+          <w:szCs w:val="28"/>
+          <w:rtl w:val="0"/>
+        </w:rPr>
+        <w:t xml:space="preserve">Tabla: Tipo_habitación</w:t>
       </w:r>
     </w:p>
     <w:tbl>
@@ -10168,15 +10867,19 @@
             <w:pPr>
               <w:pStyle w:val="Heading2"/>
               <w:spacing w:before="120" w:line="240" w:lineRule="auto"/>
-              <w:rPr/>
+              <w:jc w:val="center"/>
+              <w:rPr>
+                <w:sz w:val="30"/>
+                <w:szCs w:val="30"/>
+              </w:rPr>
             </w:pPr>
             <w:bookmarkStart w:colFirst="0" w:colLast="0" w:name="_heading=h.hqvto4kjh2ax" w:id="12"/>
             <w:bookmarkEnd w:id="12"/>
             <w:r>
               <w:rPr>
                 <w:b w:val="1"/>
-                <w:sz w:val="28"/>
-                <w:szCs w:val="28"/>
+                <w:sz w:val="26"/>
+                <w:szCs w:val="26"/>
                 <w:rtl w:val="0"/>
               </w:rPr>
               <w:t xml:space="preserve">Características de la Tabla</w:t>
@@ -10319,10 +11022,18 @@
           <w:p>
             <w:pPr>
               <w:spacing w:line="240" w:lineRule="auto"/>
-              <w:rPr/>
-            </w:pPr>
-            <w:r>
-              <w:rPr>
+              <w:jc w:val="center"/>
+              <w:rPr>
+                <w:b w:val="1"/>
+                <w:sz w:val="26"/>
+                <w:szCs w:val="26"/>
+              </w:rPr>
+            </w:pPr>
+            <w:r>
+              <w:rPr>
+                <w:b w:val="1"/>
+                <w:sz w:val="26"/>
+                <w:szCs w:val="26"/>
                 <w:rtl w:val="0"/>
               </w:rPr>
               <w:t xml:space="preserve">Características de los datos </w:t>
@@ -10541,10 +11252,18 @@
           <w:p>
             <w:pPr>
               <w:spacing w:line="240" w:lineRule="auto"/>
-              <w:rPr/>
-            </w:pPr>
-            <w:r>
-              <w:rPr>
+              <w:jc w:val="center"/>
+              <w:rPr>
+                <w:b w:val="1"/>
+                <w:sz w:val="26"/>
+                <w:szCs w:val="26"/>
+              </w:rPr>
+            </w:pPr>
+            <w:r>
+              <w:rPr>
+                <w:b w:val="1"/>
+                <w:sz w:val="26"/>
+                <w:szCs w:val="26"/>
                 <w:rtl w:val="0"/>
               </w:rPr>
               <w:t xml:space="preserve">Restricciones </w:t>
@@ -10647,10 +11366,18 @@
           <w:p>
             <w:pPr>
               <w:spacing w:line="240" w:lineRule="auto"/>
-              <w:rPr/>
-            </w:pPr>
-            <w:r>
-              <w:rPr>
+              <w:jc w:val="center"/>
+              <w:rPr>
+                <w:b w:val="1"/>
+                <w:sz w:val="26"/>
+                <w:szCs w:val="26"/>
+              </w:rPr>
+            </w:pPr>
+            <w:r>
+              <w:rPr>
+                <w:b w:val="1"/>
+                <w:sz w:val="26"/>
+                <w:szCs w:val="26"/>
                 <w:rtl w:val="0"/>
               </w:rPr>
               <w:t xml:space="preserve">Claves Foráneas</w:t>
@@ -10795,7 +11522,121 @@
 </file>
 
 <file path=word/numbering.xml><?xml version="1.0" encoding="utf-8"?>
-<w:numbering xmlns:mc="http://schemas.openxmlformats.org/markup-compatibility/2006" xmlns:o="urn:schemas-microsoft-com:office:office" xmlns:r="http://schemas.openxmlformats.org/officeDocument/2006/relationships" xmlns:m="http://schemas.openxmlformats.org/officeDocument/2006/math" xmlns:v="urn:schemas-microsoft-com:vml" xmlns:wp="http://schemas.openxmlformats.org/drawingml/2006/wordprocessingDrawing" xmlns:w10="urn:schemas-microsoft-com:office:word" xmlns:w="http://schemas.openxmlformats.org/wordprocessingml/2006/main" xmlns:wne="http://schemas.microsoft.com/office/word/2006/wordml" xmlns:sl="http://schemas.openxmlformats.org/schemaLibrary/2006/main" xmlns:a="http://schemas.openxmlformats.org/drawingml/2006/main" xmlns:pic="http://schemas.openxmlformats.org/drawingml/2006/picture" xmlns:c="http://schemas.openxmlformats.org/drawingml/2006/chart" xmlns:lc="http://schemas.openxmlformats.org/drawingml/2006/lockedCanvas" xmlns:dgm="http://schemas.openxmlformats.org/drawingml/2006/diagram" xmlns:wps="http://schemas.microsoft.com/office/word/2010/wordprocessingShape" xmlns:wpg="http://schemas.microsoft.com/office/word/2010/wordprocessingGroup" xmlns:w14="http://schemas.microsoft.com/office/word/2010/wordml" xmlns:w15="http://schemas.microsoft.com/office/word/2012/wordml" xmlns:w16="http://schemas.microsoft.com/office/word/2018/wordml" xmlns:w16cex="http://schemas.microsoft.com/office/word/2018/wordml/cex" xmlns:w16cid="http://schemas.microsoft.com/office/word/2016/wordml/cid" xmlns="http://schemas.microsoft.com/office/tasks/2019/documenttasks" xmlns:cr="http://schemas.microsoft.com/office/comments/2020/reactions"/>
+<w:numbering xmlns:mc="http://schemas.openxmlformats.org/markup-compatibility/2006" xmlns:o="urn:schemas-microsoft-com:office:office" xmlns:r="http://schemas.openxmlformats.org/officeDocument/2006/relationships" xmlns:m="http://schemas.openxmlformats.org/officeDocument/2006/math" xmlns:v="urn:schemas-microsoft-com:vml" xmlns:wp="http://schemas.openxmlformats.org/drawingml/2006/wordprocessingDrawing" xmlns:w10="urn:schemas-microsoft-com:office:word" xmlns:w="http://schemas.openxmlformats.org/wordprocessingml/2006/main" xmlns:wne="http://schemas.microsoft.com/office/word/2006/wordml" xmlns:sl="http://schemas.openxmlformats.org/schemaLibrary/2006/main" xmlns:a="http://schemas.openxmlformats.org/drawingml/2006/main" xmlns:pic="http://schemas.openxmlformats.org/drawingml/2006/picture" xmlns:c="http://schemas.openxmlformats.org/drawingml/2006/chart" xmlns:lc="http://schemas.openxmlformats.org/drawingml/2006/lockedCanvas" xmlns:dgm="http://schemas.openxmlformats.org/drawingml/2006/diagram" xmlns:wps="http://schemas.microsoft.com/office/word/2010/wordprocessingShape" xmlns:wpg="http://schemas.microsoft.com/office/word/2010/wordprocessingGroup" xmlns:w14="http://schemas.microsoft.com/office/word/2010/wordml" xmlns:w15="http://schemas.microsoft.com/office/word/2012/wordml" xmlns:w16="http://schemas.microsoft.com/office/word/2018/wordml" xmlns:w16cex="http://schemas.microsoft.com/office/word/2018/wordml/cex" xmlns:w16cid="http://schemas.microsoft.com/office/word/2016/wordml/cid" xmlns="http://schemas.microsoft.com/office/tasks/2019/documenttasks" xmlns:cr="http://schemas.microsoft.com/office/comments/2020/reactions">
+  <w:abstractNum w:abstractNumId="1">
+    <w:lvl w:ilvl="0">
+      <w:start w:val="1"/>
+      <w:numFmt w:val="decimal"/>
+      <w:lvlText w:val="%1."/>
+      <w:lvlJc w:val="left"/>
+      <w:pPr>
+        <w:ind w:left="720" w:hanging="360"/>
+      </w:pPr>
+      <w:rPr>
+        <w:u w:val="none"/>
+      </w:rPr>
+    </w:lvl>
+    <w:lvl w:ilvl="1">
+      <w:start w:val="1"/>
+      <w:numFmt w:val="lowerLetter"/>
+      <w:lvlText w:val="%2."/>
+      <w:lvlJc w:val="left"/>
+      <w:pPr>
+        <w:ind w:left="1440" w:hanging="360"/>
+      </w:pPr>
+      <w:rPr>
+        <w:u w:val="none"/>
+      </w:rPr>
+    </w:lvl>
+    <w:lvl w:ilvl="2">
+      <w:start w:val="1"/>
+      <w:numFmt w:val="lowerRoman"/>
+      <w:lvlText w:val="%3."/>
+      <w:lvlJc w:val="right"/>
+      <w:pPr>
+        <w:ind w:left="2160" w:hanging="360"/>
+      </w:pPr>
+      <w:rPr>
+        <w:u w:val="none"/>
+      </w:rPr>
+    </w:lvl>
+    <w:lvl w:ilvl="3">
+      <w:start w:val="1"/>
+      <w:numFmt w:val="decimal"/>
+      <w:lvlText w:val="%4."/>
+      <w:lvlJc w:val="left"/>
+      <w:pPr>
+        <w:ind w:left="2880" w:hanging="360"/>
+      </w:pPr>
+      <w:rPr>
+        <w:u w:val="none"/>
+      </w:rPr>
+    </w:lvl>
+    <w:lvl w:ilvl="4">
+      <w:start w:val="1"/>
+      <w:numFmt w:val="lowerLetter"/>
+      <w:lvlText w:val="%5."/>
+      <w:lvlJc w:val="left"/>
+      <w:pPr>
+        <w:ind w:left="3600" w:hanging="360"/>
+      </w:pPr>
+      <w:rPr>
+        <w:u w:val="none"/>
+      </w:rPr>
+    </w:lvl>
+    <w:lvl w:ilvl="5">
+      <w:start w:val="1"/>
+      <w:numFmt w:val="lowerRoman"/>
+      <w:lvlText w:val="%6."/>
+      <w:lvlJc w:val="right"/>
+      <w:pPr>
+        <w:ind w:left="4320" w:hanging="360"/>
+      </w:pPr>
+      <w:rPr>
+        <w:u w:val="none"/>
+      </w:rPr>
+    </w:lvl>
+    <w:lvl w:ilvl="6">
+      <w:start w:val="1"/>
+      <w:numFmt w:val="decimal"/>
+      <w:lvlText w:val="%7."/>
+      <w:lvlJc w:val="left"/>
+      <w:pPr>
+        <w:ind w:left="5040" w:hanging="360"/>
+      </w:pPr>
+      <w:rPr>
+        <w:u w:val="none"/>
+      </w:rPr>
+    </w:lvl>
+    <w:lvl w:ilvl="7">
+      <w:start w:val="1"/>
+      <w:numFmt w:val="lowerLetter"/>
+      <w:lvlText w:val="%8."/>
+      <w:lvlJc w:val="left"/>
+      <w:pPr>
+        <w:ind w:left="5760" w:hanging="360"/>
+      </w:pPr>
+      <w:rPr>
+        <w:u w:val="none"/>
+      </w:rPr>
+    </w:lvl>
+    <w:lvl w:ilvl="8">
+      <w:start w:val="1"/>
+      <w:numFmt w:val="lowerRoman"/>
+      <w:lvlText w:val="%9."/>
+      <w:lvlJc w:val="right"/>
+      <w:pPr>
+        <w:ind w:left="6480" w:hanging="360"/>
+      </w:pPr>
+      <w:rPr>
+        <w:u w:val="none"/>
+      </w:rPr>
+    </w:lvl>
+  </w:abstractNum>
+  <w:num w:numId="1">
+    <w:abstractNumId w:val="1"/>
+  </w:num>
+</w:numbering>
 </file>
 
 <file path=word/styles.xml><?xml version="1.0" encoding="utf-8"?>

</xml_diff>